<commit_message>
Number of Plans fix
</commit_message>
<xml_diff>
--- a/Summary Files/EconGuide Test Uncertainty Summary Document.docx
+++ b/Summary Files/EconGuide Test Uncertainty Summary Document.docx
@@ -14,7 +14,7 @@
     </w:p>
     <w:p>
       <w:r>
-        <w:t>NOTE: All bounds on uncertainties are given with a 95.0% confidence interval. The number of runs was determined with a 0.1% tolerance.</w:t>
+        <w:t>NOTE: All bounds on uncertainties are given with a 95.0% confidence interval. The number of runs was determined with a 1.0% tolerance.</w:t>
       </w:r>
     </w:p>
     <w:p>
@@ -24,17 +24,17 @@
     </w:p>
     <w:p>
       <w:r>
-        <w:t>For Alt 1 (Alternative 1) 102400.0 Monte-Carlo simulations were run.</w:t>
+        <w:t>For Alt 1 (Alternative 1) 25600.0 Monte-Carlo simulations were run.</w:t>
       </w:r>
     </w:p>
     <w:p>
       <w:r>
-        <w:t>For Alt 2 (Alternative 2) 102400.0 Monte-Carlo simulations were run.</w:t>
+        <w:t>For Alt 2 (Alternative 2) 1600.0 Monte-Carlo simulations were run.</w:t>
       </w:r>
     </w:p>
     <w:p>
       <w:r>
-        <w:t>The random number seed for these runs was 27285913.</w:t>
+        <w:t>The random number seed for these runs was 113926901.</w:t>
       </w:r>
     </w:p>
     <w:p>
@@ -136,20 +136,15 @@
         <w:tblLook w:firstColumn="1" w:firstRow="1" w:lastColumn="0" w:lastRow="0" w:noHBand="0" w:noVBand="1" w:val="04A0"/>
       </w:tblPr>
       <w:tblGrid>
-        <w:gridCol w:w="960"/>
-        <w:gridCol w:w="960"/>
-        <w:gridCol w:w="960"/>
-        <w:gridCol w:w="960"/>
-        <w:gridCol w:w="960"/>
-        <w:gridCol w:w="960"/>
-        <w:gridCol w:w="960"/>
-        <w:gridCol w:w="960"/>
-        <w:gridCol w:w="960"/>
+        <w:gridCol w:w="2160"/>
+        <w:gridCol w:w="2160"/>
+        <w:gridCol w:w="2160"/>
+        <w:gridCol w:w="2160"/>
       </w:tblGrid>
       <w:tr>
         <w:tc>
           <w:tcPr>
-            <w:tcW w:type="dxa" w:w="960"/>
+            <w:tcW w:type="dxa" w:w="2160"/>
           </w:tcPr>
           <w:p>
             <w:pPr>
@@ -162,123 +157,277 @@
         </w:tc>
         <w:tc>
           <w:tcPr>
-            <w:tcW w:type="dxa" w:w="960"/>
+            <w:tcW w:type="dxa" w:w="2160"/>
           </w:tcPr>
           <w:p>
             <w:pPr>
               <w:jc w:val="center"/>
             </w:pPr>
             <w:r>
-              <w:t>Total Benefits ($)</w:t>
-            </w:r>
-          </w:p>
-        </w:tc>
-        <w:tc>
-          <w:tcPr>
-            <w:tcW w:type="dxa" w:w="960"/>
+              <w:t>Base</w:t>
+            </w:r>
+          </w:p>
+        </w:tc>
+        <w:tc>
+          <w:tcPr>
+            <w:tcW w:type="dxa" w:w="2160"/>
           </w:tcPr>
           <w:p>
             <w:pPr>
               <w:jc w:val="center"/>
             </w:pPr>
             <w:r>
-              <w:t>Total Costs ($)</w:t>
-            </w:r>
-          </w:p>
-        </w:tc>
-        <w:tc>
-          <w:tcPr>
-            <w:tcW w:type="dxa" w:w="960"/>
+              <w:t>Alt 1</w:t>
+            </w:r>
+          </w:p>
+        </w:tc>
+        <w:tc>
+          <w:tcPr>
+            <w:tcW w:type="dxa" w:w="2160"/>
           </w:tcPr>
           <w:p>
             <w:pPr>
               <w:jc w:val="center"/>
             </w:pPr>
             <w:r>
-              <w:t>Net ($)</w:t>
-            </w:r>
-          </w:p>
-        </w:tc>
-        <w:tc>
-          <w:tcPr>
-            <w:tcW w:type="dxa" w:w="960"/>
+              <w:t>Alt 2</w:t>
+            </w:r>
+          </w:p>
+        </w:tc>
+      </w:tr>
+      <w:tr>
+        <w:tc>
+          <w:tcPr>
+            <w:tcW w:type="dxa" w:w="2160"/>
           </w:tcPr>
           <w:p>
             <w:pPr>
               <w:jc w:val="center"/>
             </w:pPr>
             <w:r>
-              <w:t>Net with externalities ($)</w:t>
-            </w:r>
-          </w:p>
-        </w:tc>
-        <w:tc>
-          <w:tcPr>
-            <w:tcW w:type="dxa" w:w="960"/>
+              <w:t>Total Benefits ($)</w:t>
+            </w:r>
+          </w:p>
+        </w:tc>
+        <w:tc>
+          <w:tcPr>
+            <w:tcW w:type="dxa" w:w="2160"/>
+          </w:tcPr>
+          <w:p>
+            <w:pPr>
+              <w:jc w:val="right"/>
+            </w:pPr>
+            <w:r>
+              <w:t>0</w:t>
+            </w:r>
+          </w:p>
+        </w:tc>
+        <w:tc>
+          <w:tcPr>
+            <w:tcW w:type="dxa" w:w="2160"/>
+          </w:tcPr>
+          <w:p>
+            <w:pPr>
+              <w:jc w:val="right"/>
+            </w:pPr>
+            <w:r>
+              <w:t>3,950,051</w:t>
+            </w:r>
+          </w:p>
+        </w:tc>
+        <w:tc>
+          <w:tcPr>
+            <w:tcW w:type="dxa" w:w="2160"/>
+          </w:tcPr>
+          <w:p>
+            <w:pPr>
+              <w:jc w:val="right"/>
+            </w:pPr>
+            <w:r>
+              <w:t>4,430,713</w:t>
+            </w:r>
+          </w:p>
+        </w:tc>
+      </w:tr>
+      <w:tr>
+        <w:tc>
+          <w:tcPr>
+            <w:tcW w:type="dxa" w:w="2160"/>
           </w:tcPr>
           <w:p>
             <w:pPr>
               <w:jc w:val="center"/>
             </w:pPr>
             <w:r>
-              <w:t>SIR (%)</w:t>
-            </w:r>
-          </w:p>
-        </w:tc>
-        <w:tc>
-          <w:tcPr>
-            <w:tcW w:type="dxa" w:w="960"/>
+              <w:t>(Lower Bound, Upper Bound) ($)</w:t>
+            </w:r>
+          </w:p>
+        </w:tc>
+        <w:tc>
+          <w:tcPr>
+            <w:tcW w:type="dxa" w:w="2160"/>
+          </w:tcPr>
+          <w:p>
+            <w:pPr>
+              <w:jc w:val="right"/>
+            </w:pPr>
+            <w:r>
+              <w:t>(0, 0)</w:t>
+            </w:r>
+          </w:p>
+        </w:tc>
+        <w:tc>
+          <w:tcPr>
+            <w:tcW w:type="dxa" w:w="2160"/>
+          </w:tcPr>
+          <w:p>
+            <w:pPr>
+              <w:jc w:val="right"/>
+            </w:pPr>
+            <w:r>
+              <w:t>(3,387,934, 4,876,685)</w:t>
+            </w:r>
+          </w:p>
+        </w:tc>
+        <w:tc>
+          <w:tcPr>
+            <w:tcW w:type="dxa" w:w="2160"/>
+          </w:tcPr>
+          <w:p>
+            <w:pPr>
+              <w:jc w:val="right"/>
+            </w:pPr>
+            <w:r>
+              <w:t>(3,707,005, 5,556,863)</w:t>
+            </w:r>
+          </w:p>
+        </w:tc>
+      </w:tr>
+      <w:tr>
+        <w:tc>
+          <w:tcPr>
+            <w:tcW w:type="dxa" w:w="2160"/>
           </w:tcPr>
           <w:p>
             <w:pPr>
               <w:jc w:val="center"/>
             </w:pPr>
             <w:r>
-              <w:t>IRR (%)</w:t>
-            </w:r>
-          </w:p>
-        </w:tc>
-        <w:tc>
-          <w:tcPr>
-            <w:tcW w:type="dxa" w:w="960"/>
+              <w:t>Total Costs ($)</w:t>
+            </w:r>
+          </w:p>
+        </w:tc>
+        <w:tc>
+          <w:tcPr>
+            <w:tcW w:type="dxa" w:w="2160"/>
+          </w:tcPr>
+          <w:p>
+            <w:pPr>
+              <w:jc w:val="right"/>
+            </w:pPr>
+            <w:r>
+              <w:t>0</w:t>
+            </w:r>
+          </w:p>
+        </w:tc>
+        <w:tc>
+          <w:tcPr>
+            <w:tcW w:type="dxa" w:w="2160"/>
+          </w:tcPr>
+          <w:p>
+            <w:pPr>
+              <w:jc w:val="right"/>
+            </w:pPr>
+            <w:r>
+              <w:t>2,741,950</w:t>
+            </w:r>
+          </w:p>
+        </w:tc>
+        <w:tc>
+          <w:tcPr>
+            <w:tcW w:type="dxa" w:w="2160"/>
+          </w:tcPr>
+          <w:p>
+            <w:pPr>
+              <w:jc w:val="right"/>
+            </w:pPr>
+            <w:r>
+              <w:t>3,308,703</w:t>
+            </w:r>
+          </w:p>
+        </w:tc>
+      </w:tr>
+      <w:tr>
+        <w:tc>
+          <w:tcPr>
+            <w:tcW w:type="dxa" w:w="2160"/>
           </w:tcPr>
           <w:p>
             <w:pPr>
               <w:jc w:val="center"/>
             </w:pPr>
             <w:r>
-              <w:t>ROI (%)</w:t>
-            </w:r>
-          </w:p>
-        </w:tc>
-        <w:tc>
-          <w:tcPr>
-            <w:tcW w:type="dxa" w:w="960"/>
+              <w:t>Net ($)</w:t>
+            </w:r>
+          </w:p>
+        </w:tc>
+        <w:tc>
+          <w:tcPr>
+            <w:tcW w:type="dxa" w:w="2160"/>
+          </w:tcPr>
+          <w:p>
+            <w:pPr>
+              <w:jc w:val="right"/>
+            </w:pPr>
+            <w:r>
+              <w:t>0</w:t>
+            </w:r>
+          </w:p>
+        </w:tc>
+        <w:tc>
+          <w:tcPr>
+            <w:tcW w:type="dxa" w:w="2160"/>
+          </w:tcPr>
+          <w:p>
+            <w:pPr>
+              <w:jc w:val="right"/>
+            </w:pPr>
+            <w:r>
+              <w:t>1,208,102</w:t>
+            </w:r>
+          </w:p>
+        </w:tc>
+        <w:tc>
+          <w:tcPr>
+            <w:tcW w:type="dxa" w:w="2160"/>
+          </w:tcPr>
+          <w:p>
+            <w:pPr>
+              <w:jc w:val="right"/>
+            </w:pPr>
+            <w:r>
+              <w:t>1,122,010</w:t>
+            </w:r>
+          </w:p>
+        </w:tc>
+      </w:tr>
+      <w:tr>
+        <w:tc>
+          <w:tcPr>
+            <w:tcW w:type="dxa" w:w="2160"/>
           </w:tcPr>
           <w:p>
             <w:pPr>
               <w:jc w:val="center"/>
             </w:pPr>
             <w:r>
-              <w:t>Non-Disaster ROI (%)</w:t>
-            </w:r>
-          </w:p>
-        </w:tc>
-      </w:tr>
-      <w:tr>
-        <w:tc>
-          <w:tcPr>
-            <w:tcW w:type="dxa" w:w="960"/>
-          </w:tcPr>
-          <w:p>
-            <w:r>
-              <w:t>Base</w:t>
-            </w:r>
-          </w:p>
-        </w:tc>
-        <w:tc>
-          <w:tcPr>
-            <w:tcW w:type="dxa" w:w="960"/>
+              <w:t>Net with externalities ($)</w:t>
+            </w:r>
+          </w:p>
+        </w:tc>
+        <w:tc>
+          <w:tcPr>
+            <w:tcW w:type="dxa" w:w="2160"/>
           </w:tcPr>
           <w:p>
             <w:pPr>
@@ -291,92 +440,135 @@
         </w:tc>
         <w:tc>
           <w:tcPr>
-            <w:tcW w:type="dxa" w:w="960"/>
+            <w:tcW w:type="dxa" w:w="2160"/>
           </w:tcPr>
           <w:p>
             <w:pPr>
               <w:jc w:val="right"/>
             </w:pPr>
             <w:r>
-              <w:t>0</w:t>
-            </w:r>
-          </w:p>
-        </w:tc>
-        <w:tc>
-          <w:tcPr>
-            <w:tcW w:type="dxa" w:w="960"/>
+              <w:t>1,004,464</w:t>
+            </w:r>
+          </w:p>
+        </w:tc>
+        <w:tc>
+          <w:tcPr>
+            <w:tcW w:type="dxa" w:w="2160"/>
           </w:tcPr>
           <w:p>
             <w:pPr>
               <w:jc w:val="right"/>
             </w:pPr>
             <w:r>
-              <w:t>0</w:t>
-            </w:r>
-          </w:p>
-        </w:tc>
-        <w:tc>
-          <w:tcPr>
-            <w:tcW w:type="dxa" w:w="960"/>
+              <w:t>1,147,023</w:t>
+            </w:r>
+          </w:p>
+        </w:tc>
+      </w:tr>
+      <w:tr>
+        <w:tc>
+          <w:tcPr>
+            <w:tcW w:type="dxa" w:w="2160"/>
+          </w:tcPr>
+          <w:p>
+            <w:pPr>
+              <w:jc w:val="center"/>
+            </w:pPr>
+            <w:r>
+              <w:t>SIR (%)</w:t>
+            </w:r>
+          </w:p>
+        </w:tc>
+        <w:tc>
+          <w:tcPr>
+            <w:tcW w:type="dxa" w:w="2160"/>
           </w:tcPr>
           <w:p>
             <w:pPr>
               <w:jc w:val="right"/>
             </w:pPr>
             <w:r>
-              <w:t>0</w:t>
-            </w:r>
-          </w:p>
-        </w:tc>
-        <w:tc>
-          <w:tcPr>
-            <w:tcW w:type="dxa" w:w="960"/>
+              <w:t>0.00</w:t>
+            </w:r>
+          </w:p>
+        </w:tc>
+        <w:tc>
+          <w:tcPr>
+            <w:tcW w:type="dxa" w:w="2160"/>
           </w:tcPr>
           <w:p>
             <w:pPr>
               <w:jc w:val="right"/>
             </w:pPr>
             <w:r>
-              <w:t>0.00</w:t>
-            </w:r>
-          </w:p>
-        </w:tc>
-        <w:tc>
-          <w:tcPr>
-            <w:tcW w:type="dxa" w:w="960"/>
+              <w:t>0.45</w:t>
+            </w:r>
+          </w:p>
+        </w:tc>
+        <w:tc>
+          <w:tcPr>
+            <w:tcW w:type="dxa" w:w="2160"/>
+          </w:tcPr>
+          <w:p>
+            <w:pPr>
+              <w:jc w:val="right"/>
+            </w:pPr>
+            <w:r>
+              <w:t>0.35</w:t>
+            </w:r>
+          </w:p>
+        </w:tc>
+      </w:tr>
+      <w:tr>
+        <w:tc>
+          <w:tcPr>
+            <w:tcW w:type="dxa" w:w="2160"/>
           </w:tcPr>
           <w:p>
             <w:pPr>
               <w:jc w:val="center"/>
             </w:pPr>
             <w:r>
+              <w:t>IRR (%)</w:t>
+            </w:r>
+          </w:p>
+        </w:tc>
+        <w:tc>
+          <w:tcPr>
+            <w:tcW w:type="dxa" w:w="2160"/>
+          </w:tcPr>
+          <w:p>
+            <w:pPr>
+              <w:jc w:val="center"/>
+            </w:pPr>
+            <w:r>
               <w:t>---</w:t>
             </w:r>
           </w:p>
         </w:tc>
         <w:tc>
           <w:tcPr>
-            <w:tcW w:type="dxa" w:w="960"/>
+            <w:tcW w:type="dxa" w:w="2160"/>
           </w:tcPr>
           <w:p>
             <w:pPr>
               <w:jc w:val="right"/>
             </w:pPr>
             <w:r>
-              <w:t>0.00</w:t>
-            </w:r>
-          </w:p>
-        </w:tc>
-        <w:tc>
-          <w:tcPr>
-            <w:tcW w:type="dxa" w:w="960"/>
+              <w:t>5.14</w:t>
+            </w:r>
+          </w:p>
+        </w:tc>
+        <w:tc>
+          <w:tcPr>
+            <w:tcW w:type="dxa" w:w="2160"/>
           </w:tcPr>
           <w:p>
             <w:pPr>
               <w:jc w:val="right"/>
             </w:pPr>
             <w:r>
-              <w:t>0.00</w:t>
+              <w:t>4.59</w:t>
             </w:r>
           </w:p>
         </w:tc>
@@ -384,224 +576,100 @@
       <w:tr>
         <w:tc>
           <w:tcPr>
-            <w:tcW w:type="dxa" w:w="960"/>
-          </w:tcPr>
-          <w:p>
-            <w:r>
-              <w:t>Alt 1</w:t>
-            </w:r>
-          </w:p>
-        </w:tc>
-        <w:tc>
-          <w:tcPr>
-            <w:tcW w:type="dxa" w:w="960"/>
+            <w:tcW w:type="dxa" w:w="2160"/>
+          </w:tcPr>
+          <w:p>
+            <w:pPr>
+              <w:jc w:val="center"/>
+            </w:pPr>
+            <w:r>
+              <w:t>ROI (%)</w:t>
+            </w:r>
+          </w:p>
+        </w:tc>
+        <w:tc>
+          <w:tcPr>
+            <w:tcW w:type="dxa" w:w="2160"/>
           </w:tcPr>
           <w:p>
             <w:pPr>
               <w:jc w:val="right"/>
             </w:pPr>
             <w:r>
-              <w:t>3,950,051</w:t>
-            </w:r>
-          </w:p>
-        </w:tc>
-        <w:tc>
-          <w:tcPr>
-            <w:tcW w:type="dxa" w:w="960"/>
+              <w:t>0.00</w:t>
+            </w:r>
+          </w:p>
+        </w:tc>
+        <w:tc>
+          <w:tcPr>
+            <w:tcW w:type="dxa" w:w="2160"/>
           </w:tcPr>
           <w:p>
             <w:pPr>
               <w:jc w:val="right"/>
             </w:pPr>
             <w:r>
-              <w:t>2,741,950</w:t>
-            </w:r>
-          </w:p>
-        </w:tc>
-        <w:tc>
-          <w:tcPr>
-            <w:tcW w:type="dxa" w:w="960"/>
+              <w:t>2.40</w:t>
+            </w:r>
+          </w:p>
+        </w:tc>
+        <w:tc>
+          <w:tcPr>
+            <w:tcW w:type="dxa" w:w="2160"/>
           </w:tcPr>
           <w:p>
             <w:pPr>
               <w:jc w:val="right"/>
             </w:pPr>
             <w:r>
-              <w:t>1,208,102</w:t>
-            </w:r>
-          </w:p>
-        </w:tc>
-        <w:tc>
-          <w:tcPr>
-            <w:tcW w:type="dxa" w:w="960"/>
+              <w:t>2.23</w:t>
+            </w:r>
+          </w:p>
+        </w:tc>
+      </w:tr>
+      <w:tr>
+        <w:tc>
+          <w:tcPr>
+            <w:tcW w:type="dxa" w:w="2160"/>
+          </w:tcPr>
+          <w:p>
+            <w:pPr>
+              <w:jc w:val="center"/>
+            </w:pPr>
+            <w:r>
+              <w:t>Non-Disaster ROI (%)</w:t>
+            </w:r>
+          </w:p>
+        </w:tc>
+        <w:tc>
+          <w:tcPr>
+            <w:tcW w:type="dxa" w:w="2160"/>
           </w:tcPr>
           <w:p>
             <w:pPr>
               <w:jc w:val="right"/>
             </w:pPr>
             <w:r>
-              <w:t>1,004,464</w:t>
-            </w:r>
-          </w:p>
-        </w:tc>
-        <w:tc>
-          <w:tcPr>
-            <w:tcW w:type="dxa" w:w="960"/>
+              <w:t>0.00</w:t>
+            </w:r>
+          </w:p>
+        </w:tc>
+        <w:tc>
+          <w:tcPr>
+            <w:tcW w:type="dxa" w:w="2160"/>
           </w:tcPr>
           <w:p>
             <w:pPr>
               <w:jc w:val="right"/>
             </w:pPr>
             <w:r>
-              <w:t>0.45</w:t>
-            </w:r>
-          </w:p>
-        </w:tc>
-        <w:tc>
-          <w:tcPr>
-            <w:tcW w:type="dxa" w:w="960"/>
-          </w:tcPr>
-          <w:p>
-            <w:pPr>
-              <w:jc w:val="right"/>
-            </w:pPr>
-            <w:r>
-              <w:t>5.14</w:t>
-            </w:r>
-          </w:p>
-        </w:tc>
-        <w:tc>
-          <w:tcPr>
-            <w:tcW w:type="dxa" w:w="960"/>
-          </w:tcPr>
-          <w:p>
-            <w:pPr>
-              <w:jc w:val="right"/>
-            </w:pPr>
-            <w:r>
-              <w:t>2.40</w:t>
-            </w:r>
-          </w:p>
-        </w:tc>
-        <w:tc>
-          <w:tcPr>
-            <w:tcW w:type="dxa" w:w="960"/>
-          </w:tcPr>
-          <w:p>
-            <w:pPr>
-              <w:jc w:val="right"/>
-            </w:pPr>
-            <w:r>
               <w:t>1.00</w:t>
             </w:r>
           </w:p>
         </w:tc>
-      </w:tr>
-      <w:tr>
-        <w:tc>
-          <w:tcPr>
-            <w:tcW w:type="dxa" w:w="960"/>
-          </w:tcPr>
-          <w:p>
-            <w:r>
-              <w:t>Alt 2</w:t>
-            </w:r>
-          </w:p>
-        </w:tc>
-        <w:tc>
-          <w:tcPr>
-            <w:tcW w:type="dxa" w:w="960"/>
-          </w:tcPr>
-          <w:p>
-            <w:pPr>
-              <w:jc w:val="right"/>
-            </w:pPr>
-            <w:r>
-              <w:t>4,430,713</w:t>
-            </w:r>
-          </w:p>
-        </w:tc>
-        <w:tc>
-          <w:tcPr>
-            <w:tcW w:type="dxa" w:w="960"/>
-          </w:tcPr>
-          <w:p>
-            <w:pPr>
-              <w:jc w:val="right"/>
-            </w:pPr>
-            <w:r>
-              <w:t>3,308,703</w:t>
-            </w:r>
-          </w:p>
-        </w:tc>
-        <w:tc>
-          <w:tcPr>
-            <w:tcW w:type="dxa" w:w="960"/>
-          </w:tcPr>
-          <w:p>
-            <w:pPr>
-              <w:jc w:val="right"/>
-            </w:pPr>
-            <w:r>
-              <w:t>1,122,010</w:t>
-            </w:r>
-          </w:p>
-        </w:tc>
-        <w:tc>
-          <w:tcPr>
-            <w:tcW w:type="dxa" w:w="960"/>
-          </w:tcPr>
-          <w:p>
-            <w:pPr>
-              <w:jc w:val="right"/>
-            </w:pPr>
-            <w:r>
-              <w:t>1,147,023</w:t>
-            </w:r>
-          </w:p>
-        </w:tc>
-        <w:tc>
-          <w:tcPr>
-            <w:tcW w:type="dxa" w:w="960"/>
-          </w:tcPr>
-          <w:p>
-            <w:pPr>
-              <w:jc w:val="right"/>
-            </w:pPr>
-            <w:r>
-              <w:t>0.35</w:t>
-            </w:r>
-          </w:p>
-        </w:tc>
-        <w:tc>
-          <w:tcPr>
-            <w:tcW w:type="dxa" w:w="960"/>
-          </w:tcPr>
-          <w:p>
-            <w:pPr>
-              <w:jc w:val="right"/>
-            </w:pPr>
-            <w:r>
-              <w:t>4.59</w:t>
-            </w:r>
-          </w:p>
-        </w:tc>
-        <w:tc>
-          <w:tcPr>
-            <w:tcW w:type="dxa" w:w="960"/>
-          </w:tcPr>
-          <w:p>
-            <w:pPr>
-              <w:jc w:val="right"/>
-            </w:pPr>
-            <w:r>
-              <w:t>2.23</w:t>
-            </w:r>
-          </w:p>
-        </w:tc>
-        <w:tc>
-          <w:tcPr>
-            <w:tcW w:type="dxa" w:w="960"/>
+        <w:tc>
+          <w:tcPr>
+            <w:tcW w:type="dxa" w:w="2160"/>
           </w:tcPr>
           <w:p>
             <w:pPr>

</xml_diff>